<commit_message>
Renomeando uma tela e alterando o artigo.
</commit_message>
<xml_diff>
--- a/Artigo/Aplicativo_para_Ensino_de_Criancas.docx
+++ b/Artigo/Aplicativo_para_Ensino_de_Criancas.docx
@@ -3522,7 +3522,6 @@
         </w:rPr>
         <w:t xml:space="preserve">do software </w:t>
       </w:r>
-      <w:proofErr w:type="spellStart"/>
       <w:r>
         <w:rPr>
           <w:rFonts w:ascii="Arial" w:hAnsi="Arial" w:cs="Arial"/>
@@ -3530,7 +3529,6 @@
         </w:rPr>
         <w:t>Figma</w:t>
       </w:r>
-      <w:proofErr w:type="spellEnd"/>
       <w:r>
         <w:rPr>
           <w:rFonts w:ascii="Arial" w:hAnsi="Arial" w:cs="Arial"/>
@@ -3802,21 +3800,7 @@
         <w:rPr>
           <w:rFonts w:ascii="Arial" w:hAnsi="Arial" w:cs="Arial"/>
         </w:rPr>
-        <w:t xml:space="preserve">efeitos dos </w:t>
-      </w:r>
-      <w:proofErr w:type="spellStart"/>
-      <w:r>
-        <w:rPr>
-          <w:rFonts w:ascii="Arial" w:hAnsi="Arial" w:cs="Arial"/>
-        </w:rPr>
-        <w:t>aspectos</w:t>
-      </w:r>
-      <w:proofErr w:type="spellEnd"/>
-      <w:r>
-        <w:rPr>
-          <w:rFonts w:ascii="Arial" w:hAnsi="Arial" w:cs="Arial"/>
-        </w:rPr>
-        <w:t xml:space="preserve"> ambientais na sua aprendizagem. Deve-se abordar também o conceito de</w:t>
+        <w:t>efeitos dos aspectos ambientais na sua aprendizagem. Deve-se abordar também o conceito de</w:t>
       </w:r>
       <w:r>
         <w:rPr>
@@ -4366,21 +4350,7 @@
         <w:rPr>
           <w:rFonts w:ascii="Arial" w:hAnsi="Arial" w:cs="Arial"/>
         </w:rPr>
-        <w:t xml:space="preserve">software pode ser mensurada analisando vários </w:t>
-      </w:r>
-      <w:proofErr w:type="spellStart"/>
-      <w:r>
-        <w:rPr>
-          <w:rFonts w:ascii="Arial" w:hAnsi="Arial" w:cs="Arial"/>
-        </w:rPr>
-        <w:t>aspectos</w:t>
-      </w:r>
-      <w:proofErr w:type="spellEnd"/>
-      <w:r>
-        <w:rPr>
-          <w:rFonts w:ascii="Arial" w:hAnsi="Arial" w:cs="Arial"/>
-        </w:rPr>
-        <w:t>, como sua interface, navegação e</w:t>
+        <w:t>software pode ser mensurada analisando vários aspectos, como sua interface, navegação e</w:t>
       </w:r>
       <w:r>
         <w:rPr>
@@ -4459,21 +4429,7 @@
         <w:rPr>
           <w:rFonts w:ascii="Arial" w:hAnsi="Arial" w:cs="Arial"/>
         </w:rPr>
-        <w:t xml:space="preserve">Fica a cargo do engenheiro de software e sua equipe garantirem que todos os </w:t>
-      </w:r>
-      <w:proofErr w:type="spellStart"/>
-      <w:r>
-        <w:rPr>
-          <w:rFonts w:ascii="Arial" w:hAnsi="Arial" w:cs="Arial"/>
-        </w:rPr>
-        <w:t>aspectos</w:t>
-      </w:r>
-      <w:proofErr w:type="spellEnd"/>
-      <w:r>
-        <w:rPr>
-          <w:rFonts w:ascii="Arial" w:hAnsi="Arial" w:cs="Arial"/>
-        </w:rPr>
-        <w:t>,</w:t>
+        <w:t>Fica a cargo do engenheiro de software e sua equipe garantirem que todos os aspectos,</w:t>
       </w:r>
       <w:r>
         <w:rPr>
@@ -5224,14 +5180,12 @@
         </w:rPr>
         <w:t xml:space="preserve"> </w:t>
       </w:r>
-      <w:proofErr w:type="spellStart"/>
       <w:r>
         <w:rPr>
           <w:rFonts w:ascii="Arial" w:hAnsi="Arial" w:cs="Arial"/>
         </w:rPr>
         <w:t>et</w:t>
       </w:r>
-      <w:proofErr w:type="spellEnd"/>
       <w:r>
         <w:rPr>
           <w:rFonts w:ascii="Arial" w:hAnsi="Arial" w:cs="Arial"/>
@@ -5921,40 +5875,24 @@
         </w:rPr>
         <w:t xml:space="preserve"> </w:t>
       </w:r>
-      <w:proofErr w:type="spellStart"/>
       <w:r>
         <w:rPr>
           <w:rFonts w:ascii="Arial" w:hAnsi="Arial" w:cs="Arial"/>
         </w:rPr>
         <w:t>apud</w:t>
       </w:r>
-      <w:proofErr w:type="spellEnd"/>
-      <w:r>
-        <w:rPr>
-          <w:rFonts w:ascii="Arial" w:hAnsi="Arial" w:cs="Arial"/>
-          <w:spacing w:val="1"/>
-        </w:rPr>
-        <w:t xml:space="preserve"> </w:t>
-      </w:r>
-      <w:r>
-        <w:rPr>
-          <w:rFonts w:ascii="Arial" w:hAnsi="Arial" w:cs="Arial"/>
-        </w:rPr>
-        <w:t xml:space="preserve">VASCONCELOS </w:t>
-      </w:r>
-      <w:proofErr w:type="spellStart"/>
-      <w:r>
-        <w:rPr>
-          <w:rFonts w:ascii="Arial" w:hAnsi="Arial" w:cs="Arial"/>
-        </w:rPr>
-        <w:t>et</w:t>
-      </w:r>
-      <w:proofErr w:type="spellEnd"/>
-      <w:r>
-        <w:rPr>
-          <w:rFonts w:ascii="Arial" w:hAnsi="Arial" w:cs="Arial"/>
-        </w:rPr>
-        <w:t xml:space="preserve"> al, 2006).</w:t>
+      <w:r>
+        <w:rPr>
+          <w:rFonts w:ascii="Arial" w:hAnsi="Arial" w:cs="Arial"/>
+          <w:spacing w:val="1"/>
+        </w:rPr>
+        <w:t xml:space="preserve"> </w:t>
+      </w:r>
+      <w:r>
+        <w:rPr>
+          <w:rFonts w:ascii="Arial" w:hAnsi="Arial" w:cs="Arial"/>
+        </w:rPr>
+        <w:t>VASCONCELOS et al, 2006).</w:t>
       </w:r>
     </w:p>
     <w:p>
@@ -6920,7 +6858,6 @@
         </w:rPr>
         <w:t xml:space="preserve"> </w:t>
       </w:r>
-      <w:proofErr w:type="gramStart"/>
       <w:r>
         <w:rPr>
           <w:rFonts w:ascii="Arial" w:hAnsi="Arial" w:cs="Arial"/>
@@ -6940,7 +6877,6 @@
         </w:rPr>
         <w:t>verdade</w:t>
       </w:r>
-      <w:proofErr w:type="gramEnd"/>
       <w:r>
         <w:rPr>
           <w:rFonts w:ascii="Arial" w:hAnsi="Arial" w:cs="Arial"/>
@@ -7195,7 +7131,6 @@
         </w:rPr>
         <w:t xml:space="preserve"> </w:t>
       </w:r>
-      <w:proofErr w:type="gramStart"/>
       <w:r>
         <w:rPr>
           <w:rFonts w:ascii="Arial" w:hAnsi="Arial" w:cs="Arial"/>
@@ -7215,7 +7150,6 @@
         </w:rPr>
         <w:t>pós</w:t>
       </w:r>
-      <w:proofErr w:type="gramEnd"/>
       <w:r>
         <w:rPr>
           <w:rFonts w:ascii="Arial" w:hAnsi="Arial" w:cs="Arial"/>
@@ -8591,23 +8525,7 @@
           <w:rFonts w:ascii="Arial" w:hAnsi="Arial" w:cs="Arial"/>
           <w:color w:val="212121"/>
         </w:rPr>
-        <w:t xml:space="preserve">confiança dos clientes, destaque da marca no mercado, melhora o nível de </w:t>
-      </w:r>
-      <w:proofErr w:type="spellStart"/>
-      <w:r>
-        <w:rPr>
-          <w:rFonts w:ascii="Arial" w:hAnsi="Arial" w:cs="Arial"/>
-          <w:color w:val="212121"/>
-        </w:rPr>
-        <w:t>intuitividade</w:t>
-      </w:r>
-      <w:proofErr w:type="spellEnd"/>
-      <w:r>
-        <w:rPr>
-          <w:rFonts w:ascii="Arial" w:hAnsi="Arial" w:cs="Arial"/>
-          <w:color w:val="212121"/>
-        </w:rPr>
-        <w:t xml:space="preserve"> do</w:t>
+        <w:t>confiança dos clientes, destaque da marca no mercado, melhora o nível de intuitividade do</w:t>
       </w:r>
       <w:r>
         <w:rPr>
@@ -10235,19 +10153,11 @@
         </w:rPr>
         <w:t xml:space="preserve"> </w:t>
       </w:r>
-      <w:proofErr w:type="spellStart"/>
-      <w:r>
-        <w:rPr>
-          <w:rFonts w:ascii="Arial" w:hAnsi="Arial" w:cs="Arial"/>
-        </w:rPr>
-        <w:t>Pearson</w:t>
-      </w:r>
-      <w:proofErr w:type="spellEnd"/>
-      <w:r>
-        <w:rPr>
-          <w:rFonts w:ascii="Arial" w:hAnsi="Arial" w:cs="Arial"/>
-        </w:rPr>
-        <w:t>,</w:t>
+      <w:r>
+        <w:rPr>
+          <w:rFonts w:ascii="Arial" w:hAnsi="Arial" w:cs="Arial"/>
+        </w:rPr>
+        <w:t>Pearson,</w:t>
       </w:r>
       <w:r>
         <w:rPr>
@@ -10926,7 +10836,6 @@
         </w:rPr>
         <w:t xml:space="preserve"> </w:t>
       </w:r>
-      <w:proofErr w:type="spellStart"/>
       <w:r>
         <w:rPr>
           <w:rFonts w:ascii="Arial" w:hAnsi="Arial" w:cs="Arial"/>
@@ -10934,7 +10843,6 @@
         </w:rPr>
         <w:t>et</w:t>
       </w:r>
-      <w:proofErr w:type="spellEnd"/>
       <w:r>
         <w:rPr>
           <w:rFonts w:ascii="Arial" w:hAnsi="Arial" w:cs="Arial"/>
@@ -11473,67 +11381,14 @@
           <w:rFonts w:ascii="Arial" w:hAnsi="Arial" w:cs="Arial"/>
         </w:rPr>
         <w:lastRenderedPageBreak/>
-        <w:t xml:space="preserve">NORMAN, </w:t>
-      </w:r>
-      <w:proofErr w:type="spellStart"/>
-      <w:r>
-        <w:rPr>
-          <w:rFonts w:ascii="Arial" w:hAnsi="Arial" w:cs="Arial"/>
-        </w:rPr>
-        <w:t>Donald</w:t>
-      </w:r>
-      <w:proofErr w:type="spellEnd"/>
-      <w:r>
-        <w:rPr>
-          <w:rFonts w:ascii="Arial" w:hAnsi="Arial" w:cs="Arial"/>
-        </w:rPr>
-        <w:t xml:space="preserve"> A.; NIELSEN, </w:t>
-      </w:r>
-      <w:proofErr w:type="spellStart"/>
-      <w:r>
-        <w:rPr>
-          <w:rFonts w:ascii="Arial" w:hAnsi="Arial" w:cs="Arial"/>
-        </w:rPr>
-        <w:t>Jakob</w:t>
-      </w:r>
-      <w:proofErr w:type="spellEnd"/>
-      <w:r>
-        <w:rPr>
-          <w:rFonts w:ascii="Arial" w:hAnsi="Arial" w:cs="Arial"/>
-        </w:rPr>
-        <w:t xml:space="preserve">. </w:t>
-      </w:r>
-      <w:proofErr w:type="spellStart"/>
+        <w:t xml:space="preserve">NORMAN, Donald A.; NIELSEN, Jakob. </w:t>
+      </w:r>
       <w:r>
         <w:rPr>
           <w:rFonts w:ascii="Arial" w:hAnsi="Arial" w:cs="Arial"/>
           <w:b/>
         </w:rPr>
-        <w:t>The</w:t>
-      </w:r>
-      <w:proofErr w:type="spellEnd"/>
-      <w:r>
-        <w:rPr>
-          <w:rFonts w:ascii="Arial" w:hAnsi="Arial" w:cs="Arial"/>
-          <w:b/>
-        </w:rPr>
-        <w:t xml:space="preserve"> </w:t>
-      </w:r>
-      <w:proofErr w:type="spellStart"/>
-      <w:r>
-        <w:rPr>
-          <w:rFonts w:ascii="Arial" w:hAnsi="Arial" w:cs="Arial"/>
-          <w:b/>
-        </w:rPr>
-        <w:t>Definition</w:t>
-      </w:r>
-      <w:proofErr w:type="spellEnd"/>
-      <w:r>
-        <w:rPr>
-          <w:rFonts w:ascii="Arial" w:hAnsi="Arial" w:cs="Arial"/>
-          <w:b/>
-        </w:rPr>
-        <w:t xml:space="preserve"> of User Experience (UX)</w:t>
+        <w:t>The Definition of User Experience (UX)</w:t>
       </w:r>
       <w:r>
         <w:rPr>
@@ -11624,20 +11479,7 @@
           <w:rFonts w:ascii="Arial" w:hAnsi="Arial" w:cs="Arial"/>
         </w:rPr>
         <w:tab/>
-      </w:r>
-      <w:proofErr w:type="spellStart"/>
-      <w:r>
-        <w:rPr>
-          <w:rFonts w:ascii="Arial" w:hAnsi="Arial" w:cs="Arial"/>
-        </w:rPr>
-        <w:t>Andrei</w:t>
-      </w:r>
-      <w:proofErr w:type="spellEnd"/>
-      <w:r>
-        <w:rPr>
-          <w:rFonts w:ascii="Arial" w:hAnsi="Arial" w:cs="Arial"/>
-        </w:rPr>
-        <w:t>.</w:t>
+        <w:t>Andrei.</w:t>
       </w:r>
       <w:r>
         <w:rPr>
@@ -11879,7 +11721,6 @@
         </w:rPr>
         <w:t xml:space="preserve">Lindi. </w:t>
       </w:r>
-      <w:proofErr w:type="spellStart"/>
       <w:r>
         <w:rPr>
           <w:rFonts w:ascii="Arial" w:hAnsi="Arial" w:cs="Arial"/>
@@ -11888,7 +11729,6 @@
         </w:rPr>
         <w:t>The</w:t>
       </w:r>
-      <w:proofErr w:type="spellEnd"/>
       <w:r>
         <w:rPr>
           <w:rFonts w:ascii="Arial" w:hAnsi="Arial" w:cs="Arial"/>
@@ -13176,7 +13016,7 @@
   <w:abstractNum w:abstractNumId="0" w15:restartNumberingAfterBreak="0">
     <w:nsid w:val="1ACF1B42"/>
     <w:multiLevelType w:val="multilevel"/>
-    <w:tmpl w:val="067ACDE4"/>
+    <w:tmpl w:val="EDF0B9B8"/>
     <w:lvl w:ilvl="0">
       <w:start w:val="1"/>
       <w:numFmt w:val="decimal"/>
@@ -13187,7 +13027,7 @@
         <w:jc w:val="right"/>
       </w:pPr>
       <w:rPr>
-        <w:rFonts w:ascii="Times New Roman" w:eastAsia="Times New Roman" w:hAnsi="Times New Roman" w:cs="Times New Roman" w:hint="default"/>
+        <w:rFonts w:ascii="Arial" w:eastAsia="Times New Roman" w:hAnsi="Arial" w:cs="Arial" w:hint="default"/>
         <w:b/>
         <w:bCs/>
         <w:w w:val="100"/>
@@ -13301,7 +13141,7 @@
   <w:abstractNum w:abstractNumId="1" w15:restartNumberingAfterBreak="0">
     <w:nsid w:val="58FD37AD"/>
     <w:multiLevelType w:val="multilevel"/>
-    <w:tmpl w:val="24E245F4"/>
+    <w:tmpl w:val="9A4A9972"/>
     <w:lvl w:ilvl="0">
       <w:start w:val="1"/>
       <w:numFmt w:val="decimal"/>
@@ -13326,7 +13166,7 @@
         <w:jc w:val="left"/>
       </w:pPr>
       <w:rPr>
-        <w:rFonts w:ascii="Times New Roman" w:eastAsia="Times New Roman" w:hAnsi="Times New Roman" w:cs="Times New Roman" w:hint="default"/>
+        <w:rFonts w:ascii="Arial" w:eastAsia="Times New Roman" w:hAnsi="Arial" w:cs="Arial" w:hint="default"/>
         <w:b/>
         <w:bCs/>
         <w:w w:val="100"/>

</xml_diff>